<commit_message>
edits in Newman 2001
</commit_message>
<xml_diff>
--- a/Annotated Bibliography/Newman 2001 Structure of scientific collaboration networks.docx
+++ b/Annotated Bibliography/Newman 2001 Structure of scientific collaboration networks.docx
@@ -2,195 +2,6 @@
 <file path=word/document.xml><?xml version="1.0" encoding="utf-8"?>
 <w:document xmlns:wpc="http://schemas.microsoft.com/office/word/2010/wordprocessingCanvas" xmlns:cx="http://schemas.microsoft.com/office/drawing/2014/chartex" xmlns:cx1="http://schemas.microsoft.com/office/drawing/2015/9/8/chartex" xmlns:cx2="http://schemas.microsoft.com/office/drawing/2015/10/21/chartex" xmlns:cx3="http://schemas.microsoft.com/office/drawing/2016/5/9/chartex" xmlns:cx4="http://schemas.microsoft.com/office/drawing/2016/5/10/chartex" xmlns:cx5="http://schemas.microsoft.com/office/drawing/2016/5/11/chartex" xmlns:cx6="http://schemas.microsoft.com/office/drawing/2016/5/12/chartex" xmlns:cx7="http://schemas.microsoft.com/office/drawing/2016/5/13/chartex" xmlns:cx8="http://schemas.microsoft.com/office/drawing/2016/5/14/chartex" xmlns:mc="http://schemas.openxmlformats.org/markup-compatibility/2006" xmlns:aink="http://schemas.microsoft.com/office/drawing/2016/ink" xmlns:am3d="http://schemas.microsoft.com/office/drawing/2017/model3d" xmlns:o="urn:schemas-microsoft-com:office:office" xmlns:oel="http://schemas.microsoft.com/office/2019/extlst" xmlns:r="http://schemas.openxmlformats.org/officeDocument/2006/relationships" xmlns:m="http://schemas.openxmlformats.org/officeDocument/2006/math" xmlns:v="urn:schemas-microsoft-com:vml" xmlns:wp14="http://schemas.microsoft.com/office/word/2010/wordprocessingDrawing" xmlns:wp="http://schemas.openxmlformats.org/drawingml/2006/wordprocessingDrawing" xmlns:w10="urn:schemas-microsoft-com:office:word" xmlns:w="http://schemas.openxmlformats.org/wordprocessingml/2006/main" xmlns:w14="http://schemas.microsoft.com/office/word/2010/wordml" xmlns:w15="http://schemas.microsoft.com/office/word/2012/wordml" xmlns:w16cex="http://schemas.microsoft.com/office/word/2018/wordml/cex" xmlns:w16cid="http://schemas.microsoft.com/office/word/2016/wordml/cid" xmlns:w16="http://schemas.microsoft.com/office/word/2018/wordml" xmlns:w16sdtdh="http://schemas.microsoft.com/office/word/2020/wordml/sdtdatahash" xmlns:w16se="http://schemas.microsoft.com/office/word/2015/wordml/symex" xmlns:wpg="http://schemas.microsoft.com/office/word/2010/wordprocessingGroup" xmlns:wpi="http://schemas.microsoft.com/office/word/2010/wordprocessingInk" xmlns:wne="http://schemas.microsoft.com/office/word/2006/wordml" xmlns:wps="http://schemas.microsoft.com/office/word/2010/wordprocessingShape" mc:Ignorable="w14 w15 w16se w16cid w16 w16cex w16sdtdh wp14">
   <w:body>
-    <w:p>
-      <w:pPr>
-        <w:rPr>
-          <w:rFonts w:cstheme="minorHAnsi"/>
-          <w:sz w:val="24"/>
-          <w:szCs w:val="24"/>
-        </w:rPr>
-      </w:pPr>
-      <w:r>
-        <w:rPr>
-          <w:rFonts w:cstheme="minorHAnsi"/>
-          <w:sz w:val="24"/>
-          <w:szCs w:val="24"/>
-        </w:rPr>
-        <w:t xml:space="preserve">Chad, </w:t>
-      </w:r>
-      <w:proofErr w:type="gramStart"/>
-      <w:r>
-        <w:rPr>
-          <w:rFonts w:cstheme="minorHAnsi"/>
-          <w:sz w:val="24"/>
-          <w:szCs w:val="24"/>
-        </w:rPr>
-        <w:t>We</w:t>
-      </w:r>
-      <w:proofErr w:type="gramEnd"/>
-      <w:r>
-        <w:rPr>
-          <w:rFonts w:cstheme="minorHAnsi"/>
-          <w:sz w:val="24"/>
-          <w:szCs w:val="24"/>
-        </w:rPr>
-        <w:t xml:space="preserve"> are going to create an annotate bibliography as part of the process of researching for our literature review. The first article we will read is by Newman in 2001.  </w:t>
-      </w:r>
-      <w:r>
-        <w:rPr>
-          <w:rFonts w:cstheme="minorHAnsi"/>
-          <w:sz w:val="24"/>
-          <w:szCs w:val="24"/>
-        </w:rPr>
-        <w:t xml:space="preserve">I will paste sections of this paper in the chat box. </w:t>
-      </w:r>
-      <w:r>
-        <w:rPr>
-          <w:rFonts w:cstheme="minorHAnsi"/>
-          <w:sz w:val="24"/>
-          <w:szCs w:val="24"/>
-        </w:rPr>
-        <w:t xml:space="preserve">Please </w:t>
-      </w:r>
-      <w:r>
-        <w:rPr>
-          <w:rFonts w:cstheme="minorHAnsi"/>
-          <w:sz w:val="24"/>
-          <w:szCs w:val="24"/>
-        </w:rPr>
-        <w:t xml:space="preserve">read this </w:t>
-      </w:r>
-      <w:r>
-        <w:rPr>
-          <w:rFonts w:cstheme="minorHAnsi"/>
-          <w:sz w:val="24"/>
-          <w:szCs w:val="24"/>
-        </w:rPr>
-        <w:t xml:space="preserve">and </w:t>
-      </w:r>
-      <w:r>
-        <w:rPr>
-          <w:rFonts w:cstheme="minorHAnsi"/>
-          <w:sz w:val="24"/>
-          <w:szCs w:val="24"/>
-        </w:rPr>
-        <w:t xml:space="preserve">reply with </w:t>
-      </w:r>
-      <w:proofErr w:type="gramStart"/>
-      <w:r>
-        <w:rPr>
-          <w:rFonts w:cstheme="minorHAnsi"/>
-          <w:sz w:val="24"/>
-          <w:szCs w:val="24"/>
-        </w:rPr>
-        <w:t>a brief summary</w:t>
-      </w:r>
-      <w:proofErr w:type="gramEnd"/>
-      <w:r>
-        <w:rPr>
-          <w:rFonts w:cstheme="minorHAnsi"/>
-          <w:sz w:val="24"/>
-          <w:szCs w:val="24"/>
-        </w:rPr>
-        <w:t xml:space="preserve"> of your readings, including in</w:t>
-      </w:r>
-      <w:r>
-        <w:rPr>
-          <w:rFonts w:cstheme="minorHAnsi"/>
-          <w:sz w:val="24"/>
-          <w:szCs w:val="24"/>
-        </w:rPr>
-        <w:t>-</w:t>
-      </w:r>
-      <w:r>
-        <w:rPr>
-          <w:rFonts w:cstheme="minorHAnsi"/>
-          <w:sz w:val="24"/>
-          <w:szCs w:val="24"/>
-        </w:rPr>
-        <w:t xml:space="preserve">text citations </w:t>
-      </w:r>
-      <w:r>
-        <w:rPr>
-          <w:rFonts w:cstheme="minorHAnsi"/>
-          <w:sz w:val="24"/>
-          <w:szCs w:val="24"/>
-        </w:rPr>
-        <w:t xml:space="preserve">with page numbers. </w:t>
-      </w:r>
-      <w:r>
-        <w:rPr>
-          <w:rFonts w:cstheme="minorHAnsi"/>
-          <w:sz w:val="24"/>
-          <w:szCs w:val="24"/>
-        </w:rPr>
-        <w:t xml:space="preserve">We will want to focus </w:t>
-      </w:r>
-      <w:r>
-        <w:rPr>
-          <w:rFonts w:cstheme="minorHAnsi"/>
-          <w:sz w:val="24"/>
-          <w:szCs w:val="24"/>
-        </w:rPr>
-        <w:t xml:space="preserve">on areas that </w:t>
-      </w:r>
-      <w:r>
-        <w:rPr>
-          <w:rFonts w:cstheme="minorHAnsi"/>
-          <w:sz w:val="24"/>
-          <w:szCs w:val="24"/>
-        </w:rPr>
-        <w:t xml:space="preserve">relate to our research </w:t>
-      </w:r>
-      <w:r>
-        <w:rPr>
-          <w:rFonts w:cstheme="minorHAnsi"/>
-          <w:sz w:val="24"/>
-          <w:szCs w:val="24"/>
-        </w:rPr>
-        <w:t>[</w:t>
-      </w:r>
-      <w:r>
-        <w:rPr>
-          <w:rFonts w:cstheme="minorHAnsi"/>
-          <w:sz w:val="24"/>
-          <w:szCs w:val="24"/>
-        </w:rPr>
-        <w:t>as we discussed above in this cha</w:t>
-      </w:r>
-      <w:r>
-        <w:rPr>
-          <w:rFonts w:cstheme="minorHAnsi"/>
-          <w:sz w:val="24"/>
-          <w:szCs w:val="24"/>
-        </w:rPr>
-        <w:t>t]</w:t>
-      </w:r>
-      <w:r>
-        <w:rPr>
-          <w:rFonts w:cstheme="minorHAnsi"/>
-          <w:sz w:val="24"/>
-          <w:szCs w:val="24"/>
-        </w:rPr>
-        <w:t xml:space="preserve">. </w:t>
-      </w:r>
-      <w:r>
-        <w:rPr>
-          <w:rFonts w:cstheme="minorHAnsi"/>
-          <w:sz w:val="24"/>
-          <w:szCs w:val="24"/>
-        </w:rPr>
-        <w:t>Include descriptive and evaluative comments</w:t>
-      </w:r>
-      <w:r>
-        <w:rPr>
-          <w:rFonts w:cstheme="minorHAnsi"/>
-          <w:sz w:val="24"/>
-          <w:szCs w:val="24"/>
-        </w:rPr>
-        <w:t xml:space="preserve"> when appropriate. </w:t>
-      </w:r>
-    </w:p>
     <w:sdt>
       <w:sdtPr>
         <w:rPr>
@@ -204,6 +15,7 @@
           <w:docPart w:val="DefaultPlaceholder_-1854013440"/>
         </w:placeholder>
       </w:sdtPr>
+      <w:sdtEndPr/>
       <w:sdtContent>
         <w:p>
           <w:pPr>
@@ -321,11 +133,7 @@
     </w:p>
     <w:p>
       <w:r>
-        <w:t xml:space="preserve">In conclusion, Newman's work serves as a foundational text for social network analysis, offering an innovative methodology based on scientific collaboration as an indicator of human interaction. It </w:t>
-      </w:r>
-      <w:r>
-        <w:lastRenderedPageBreak/>
-        <w:t xml:space="preserve">addresses previous limitations in the field, provides key metrics for analysis, and explores intricate patterns and structures within academic communities (Newman, 2001, pp. 407-408). This comprehensive examination enriches our understanding of the underlying dynamics of scientific </w:t>
+        <w:t xml:space="preserve">In conclusion, Newman's work serves as a foundational text for social network analysis, offering an innovative methodology based on scientific collaboration as an indicator of human interaction. It addresses previous limitations in the field, provides key metrics for analysis, and explores intricate patterns and structures within academic communities (Newman, 2001, pp. 407-408). This comprehensive examination enriches our understanding of the underlying dynamics of scientific </w:t>
       </w:r>
       <w:proofErr w:type="gramStart"/>
       <w:r>
@@ -881,6 +689,7 @@
   </w:compat>
   <w:rsids>
     <w:rsidRoot w:val="00CD21A0"/>
+    <w:rsid w:val="00487FE9"/>
     <w:rsid w:val="00BD2165"/>
     <w:rsid w:val="00CD21A0"/>
   </w:rsids>

</xml_diff>